<commit_message>
Added hw 6 files and final hw 5 files
</commit_message>
<xml_diff>
--- a/HW5/hw5_concept_answers.docx
+++ b/HW5/hw5_concept_answers.docx
@@ -50,7 +50,7 @@
         </w:numPr>
       </w:pPr>
       <w:r>
-        <w:t>1, 2, 3, 4</w:t>
+        <w:t>3</w:t>
       </w:r>
     </w:p>
     <w:p>
@@ -67,7 +67,7 @@
         </w:numPr>
       </w:pPr>
       <w:r>
-        <w:t>2</w:t>
+        <w:t>1</w:t>
       </w:r>
     </w:p>
     <w:sectPr>

</xml_diff>